<commit_message>
document 3 updated #14
</commit_message>
<xml_diff>
--- a/documents/3 - Sistema funcional/Documento_Sistema_Funcional.docx
+++ b/documents/3 - Sistema funcional/Documento_Sistema_Funcional.docx
@@ -158,7 +158,7 @@
         </w:rPr>
         <w:fldChar w:fldCharType="separate"/>
       </w:r>
-      <w:hyperlink w:anchor="_Toc71469490" w:history="1">
+      <w:hyperlink w:anchor="_Toc71485128" w:history="1">
         <w:r>
           <w:rPr>
             <w:rStyle w:val="Hipervnculo"/>
@@ -189,7 +189,7 @@
           <w:fldChar w:fldCharType="begin"/>
         </w:r>
         <w:r>
-          <w:instrText xml:space="preserve"> PAGEREF _Toc71469490 \h </w:instrText>
+          <w:instrText xml:space="preserve"> PAGEREF _Toc71485128 \h </w:instrText>
         </w:r>
         <w:r>
           <w:fldChar w:fldCharType="separate"/>
@@ -218,7 +218,7 @@
           <w:lang w:eastAsia="es-ES" w:bidi="ar-SA"/>
         </w:rPr>
       </w:pPr>
-      <w:hyperlink w:anchor="_Toc71469491" w:history="1">
+      <w:hyperlink w:anchor="_Toc71485129" w:history="1">
         <w:r>
           <w:rPr>
             <w:rStyle w:val="Hipervnculo"/>
@@ -260,7 +260,7 @@
           <w:rPr>
             <w:noProof/>
           </w:rPr>
-          <w:instrText xml:space="preserve"> PAGEREF _Toc71469491 \h </w:instrText>
+          <w:instrText xml:space="preserve"> PAGEREF _Toc71485129 \h </w:instrText>
         </w:r>
         <w:r>
           <w:rPr>
@@ -303,7 +303,7 @@
           <w:lang w:eastAsia="es-ES" w:bidi="ar-SA"/>
         </w:rPr>
       </w:pPr>
-      <w:hyperlink w:anchor="_Toc71469492" w:history="1">
+      <w:hyperlink w:anchor="_Toc71485130" w:history="1">
         <w:r>
           <w:rPr>
             <w:rStyle w:val="Hipervnculo"/>
@@ -345,7 +345,7 @@
           <w:rPr>
             <w:noProof/>
           </w:rPr>
-          <w:instrText xml:space="preserve"> PAGEREF _Toc71469492 \h </w:instrText>
+          <w:instrText xml:space="preserve"> PAGEREF _Toc71485130 \h </w:instrText>
         </w:r>
         <w:r>
           <w:rPr>
@@ -384,7 +384,7 @@
           <w:lang w:eastAsia="es-ES" w:bidi="ar-SA"/>
         </w:rPr>
       </w:pPr>
-      <w:hyperlink w:anchor="_Toc71469493" w:history="1">
+      <w:hyperlink w:anchor="_Toc71485131" w:history="1">
         <w:r>
           <w:rPr>
             <w:rStyle w:val="Hipervnculo"/>
@@ -415,7 +415,7 @@
           <w:fldChar w:fldCharType="begin"/>
         </w:r>
         <w:r>
-          <w:instrText xml:space="preserve"> PAGEREF _Toc71469493 \h </w:instrText>
+          <w:instrText xml:space="preserve"> PAGEREF _Toc71485131 \h </w:instrText>
         </w:r>
         <w:r>
           <w:fldChar w:fldCharType="separate"/>
@@ -440,7 +440,7 @@
           <w:lang w:eastAsia="es-ES" w:bidi="ar-SA"/>
         </w:rPr>
       </w:pPr>
-      <w:hyperlink w:anchor="_Toc71469494" w:history="1">
+      <w:hyperlink w:anchor="_Toc71485132" w:history="1">
         <w:r>
           <w:rPr>
             <w:rStyle w:val="Hipervnculo"/>
@@ -471,7 +471,7 @@
           <w:fldChar w:fldCharType="begin"/>
         </w:r>
         <w:r>
-          <w:instrText xml:space="preserve"> PAGEREF _Toc71469494 \h </w:instrText>
+          <w:instrText xml:space="preserve"> PAGEREF _Toc71485132 \h </w:instrText>
         </w:r>
         <w:r>
           <w:fldChar w:fldCharType="separate"/>
@@ -496,7 +496,7 @@
           <w:lang w:eastAsia="es-ES" w:bidi="ar-SA"/>
         </w:rPr>
       </w:pPr>
-      <w:hyperlink w:anchor="_Toc71469495" w:history="1">
+      <w:hyperlink w:anchor="_Toc71485133" w:history="1">
         <w:r>
           <w:rPr>
             <w:rStyle w:val="Hipervnculo"/>
@@ -527,13 +527,13 @@
           <w:fldChar w:fldCharType="begin"/>
         </w:r>
         <w:r>
-          <w:instrText xml:space="preserve"> PAGEREF _Toc71469495 \h </w:instrText>
+          <w:instrText xml:space="preserve"> PAGEREF _Toc71485133 \h </w:instrText>
         </w:r>
         <w:r>
           <w:fldChar w:fldCharType="separate"/>
         </w:r>
         <w:r>
-          <w:t>5</w:t>
+          <w:t>6</w:t>
         </w:r>
         <w:r>
           <w:fldChar w:fldCharType="end"/>
@@ -670,7 +670,7 @@
           <w:szCs w:val="40"/>
         </w:rPr>
       </w:pPr>
-      <w:bookmarkStart w:id="0" w:name="_Toc71469490"/>
+      <w:bookmarkStart w:id="0" w:name="_Toc71485128"/>
       <w:r>
         <w:rPr>
           <w:sz w:val="40"/>
@@ -689,7 +689,10 @@
         <w:t xml:space="preserve">En este documento se va a presentar el sistema funcional final de visión artificial que se ha desarrollado </w:t>
       </w:r>
       <w:r>
-        <w:t>cuya finalidad es detectar árboles en imágenes aéreas.</w:t>
+        <w:t>para</w:t>
+      </w:r>
+      <w:r>
+        <w:t xml:space="preserve"> detectar árboles en imágenes aéreas.</w:t>
       </w:r>
     </w:p>
     <w:p>
@@ -702,7 +705,7 @@
           <w:szCs w:val="30"/>
         </w:rPr>
       </w:pPr>
-      <w:bookmarkStart w:id="1" w:name="_Toc71469491"/>
+      <w:bookmarkStart w:id="1" w:name="_Toc71485129"/>
       <w:r>
         <w:rPr>
           <w:sz w:val="30"/>
@@ -732,7 +735,10 @@
         <w:t>)</w:t>
       </w:r>
       <w:r>
-        <w:t xml:space="preserve"> en la que el cliente manda una imagen al servidor (imagen </w:t>
+        <w:t xml:space="preserve"> en la que el cliente manda una imagen al servidor (</w:t>
+      </w:r>
+      <w:r>
+        <w:t xml:space="preserve">contenedor </w:t>
       </w:r>
       <w:proofErr w:type="spellStart"/>
       <w:r>
@@ -743,7 +749,16 @@
         <w:t>) y el servidor devuelve la imagen de entrada con la detección de</w:t>
       </w:r>
       <w:r>
-        <w:t xml:space="preserve"> árboles realizada, donde cada árbol detectado se ha marcado con una bounding box circular y su correspondiente centro</w:t>
+        <w:t xml:space="preserve"> árboles realizada, donde cada árbol detectado se ha marcado con una </w:t>
+      </w:r>
+      <w:r>
+        <w:rPr>
+          <w:i/>
+        </w:rPr>
+        <w:t>bounding box</w:t>
+      </w:r>
+      <w:r>
+        <w:t xml:space="preserve"> circular y su correspondiente centro</w:t>
       </w:r>
       <w:r>
         <w:t xml:space="preserve">. Dicha imagen además de mostrarse por pantalla, también se guarda en disco. </w:t>
@@ -970,7 +985,7 @@
           <w:szCs w:val="30"/>
         </w:rPr>
       </w:pPr>
-      <w:bookmarkStart w:id="2" w:name="_Toc71469492"/>
+      <w:bookmarkStart w:id="2" w:name="_Toc71485130"/>
       <w:r>
         <w:rPr>
           <w:sz w:val="30"/>
@@ -1325,6 +1340,9 @@
       <w:r>
         <w:lastRenderedPageBreak/>
         <w:t xml:space="preserve">A continuación se detallan </w:t>
+      </w:r>
+      <w:r>
+        <w:t>l</w:t>
       </w:r>
       <w:r>
         <w:t xml:space="preserve">os pasos necesarios para poner </w:t>
@@ -2139,7 +2157,7 @@
         <w:t>En Windows</w:t>
       </w:r>
       <w:r>
-        <w:t xml:space="preserve"> (se omite el comando –</w:t>
+        <w:t xml:space="preserve"> (se omite el comando --</w:t>
       </w:r>
       <w:proofErr w:type="spellStart"/>
       <w:r>
@@ -2425,6 +2443,7 @@
       <w:r>
         <w:rPr>
           <w:b/>
+          <w:i/>
         </w:rPr>
         <w:t>client.py</w:t>
       </w:r>
@@ -2460,15 +2479,7 @@
         </w:numPr>
       </w:pPr>
       <w:r>
-        <w:t>--</w:t>
-      </w:r>
-      <w:proofErr w:type="spellStart"/>
-      <w:r>
-        <w:t>path_input_image</w:t>
-      </w:r>
-      <w:proofErr w:type="spellEnd"/>
-      <w:r>
-        <w:t>: para indicar la ubicación de la imagen sobre la que se quiere realizar la detección.</w:t>
+        <w:t>--input: ubicación de la imagen sobre la que se quiere realizar la detección.</w:t>
       </w:r>
     </w:p>
     <w:p>
@@ -2480,15 +2491,16 @@
         </w:numPr>
       </w:pPr>
       <w:r>
-        <w:t>--</w:t>
-      </w:r>
-      <w:proofErr w:type="spellStart"/>
-      <w:r>
-        <w:t>path_output_image</w:t>
-      </w:r>
-      <w:proofErr w:type="spellEnd"/>
-      <w:r>
-        <w:t>: para indicar la ubicación en la que se quiere guardar la imagen de salida. Si no se indica ninguna ruta se guarda por defecto en el directorio desde el que se haya ejecutado el archivo client.py.</w:t>
+        <w:t xml:space="preserve">--output: ubicación en la que se quiere guardar la imagen de salida. Si no se indica ninguna ruta se guarda por defecto en el directorio desde el que se haya ejecutado el archivo </w:t>
+      </w:r>
+      <w:r>
+        <w:rPr>
+          <w:i/>
+        </w:rPr>
+        <w:t>client.py</w:t>
+      </w:r>
+      <w:r>
+        <w:t>.</w:t>
       </w:r>
     </w:p>
     <w:p>
@@ -2854,6 +2866,12 @@
     </w:p>
     <w:p>
       <w:pPr>
+        <w:pStyle w:val="Textbody"/>
+        <w:ind w:left="709"/>
+      </w:pPr>
+    </w:p>
+    <w:p>
+      <w:pPr>
         <w:pStyle w:val="Ttulo1"/>
         <w:pageBreakBefore w:val="0"/>
         <w:rPr>
@@ -2861,7 +2879,7 @@
           <w:szCs w:val="40"/>
         </w:rPr>
       </w:pPr>
-      <w:bookmarkStart w:id="3" w:name="_Toc71469493"/>
+      <w:bookmarkStart w:id="3" w:name="_Toc71485131"/>
       <w:r>
         <w:rPr>
           <w:sz w:val="40"/>
@@ -2877,7 +2895,13 @@
         <w:pStyle w:val="Textbody"/>
       </w:pPr>
       <w:r>
-        <w:t xml:space="preserve">El diagrama de despliegue UML de la Figura X representa la arquitectura servidor/cliente en la que se basa la aplicación desarrollada. </w:t>
+        <w:t xml:space="preserve">El diagrama </w:t>
+      </w:r>
+      <w:r>
+        <w:t>de despliegue UML de la Figura 2</w:t>
+      </w:r>
+      <w:r>
+        <w:t xml:space="preserve"> representa la arquitectura servidor/cliente en la que se basa la aplicación desarrollada. </w:t>
       </w:r>
     </w:p>
     <w:p>
@@ -2891,9 +2915,9 @@
           <w:lang w:eastAsia="es-ES" w:bidi="ar-SA"/>
         </w:rPr>
         <w:drawing>
-          <wp:inline distT="0" distB="0" distL="0" distR="0" wp14:anchorId="55CB5129" wp14:editId="3FE7CF4B">
-            <wp:extent cx="5562600" cy="3100773"/>
-            <wp:effectExtent l="0" t="0" r="0" b="4445"/>
+          <wp:inline distT="0" distB="0" distL="0" distR="0" wp14:anchorId="55CB5129" wp14:editId="2A339F14">
+            <wp:extent cx="6049716" cy="3372307"/>
+            <wp:effectExtent l="0" t="0" r="8255" b="0"/>
             <wp:docPr id="2" name="Imagen 2" descr="D:\TREE_DETECTOR_GIT\AIVA_2021-imagenes_aereas\uml\tree_detector\Imagenes_Diagramas\diagrama_de_despliegue.png"/>
             <wp:cNvGraphicFramePr>
               <a:graphicFrameLocks xmlns:a="http://schemas.openxmlformats.org/drawingml/2006/main" noChangeAspect="1"/>
@@ -2921,7 +2945,7 @@
                   <pic:spPr bwMode="auto">
                     <a:xfrm>
                       <a:off x="0" y="0"/>
-                      <a:ext cx="5576040" cy="3108265"/>
+                      <a:ext cx="6084290" cy="3391580"/>
                     </a:xfrm>
                     <a:prstGeom prst="rect">
                       <a:avLst/>
@@ -2946,6 +2970,7 @@
     <w:p>
       <w:pPr>
         <w:pStyle w:val="Descripcin"/>
+        <w:spacing w:after="0"/>
         <w:jc w:val="center"/>
       </w:pPr>
       <w:r>
@@ -2958,17 +2983,8 @@
         <w:t>2</w:t>
       </w:r>
       <w:r>
-        <w:t xml:space="preserve">. </w:t>
-      </w:r>
-      <w:r>
-        <w:t>Diagrama de despliegue UML</w:t>
-      </w:r>
-    </w:p>
-    <w:p>
-      <w:pPr>
-        <w:pStyle w:val="Textbody"/>
-        <w:jc w:val="center"/>
-      </w:pPr>
+        <w:t>. Diagrama de despliegue UML</w:t>
+      </w:r>
     </w:p>
     <w:p>
       <w:pPr>
@@ -2981,13 +2997,7 @@
         <w:jc w:val="both"/>
       </w:pPr>
       <w:r>
-        <w:t>Tanto el servidor como el cliente se encuentran en la misma máquina/ordenador</w:t>
-      </w:r>
-      <w:r>
-        <w:t xml:space="preserve"> bajo el mismo sistema operativo</w:t>
-      </w:r>
-      <w:r>
-        <w:t xml:space="preserve">. El contenedor </w:t>
+        <w:t xml:space="preserve">Tanto el servidor como el cliente se encuentran en la misma máquina/ordenador. El contenedor </w:t>
       </w:r>
       <w:proofErr w:type="spellStart"/>
       <w:r>
@@ -3014,40 +3024,36 @@
       </w:r>
       <w:proofErr w:type="spellEnd"/>
       <w:r>
-        <w:t xml:space="preserve">, éste comienza la conexión HTTP y se conecta al puerto 8000, a la espera de recibir peticiones por parte del cliente. Por su parte, el cliente se lanza desde una ventana de comandos en la que se llama a client.py y se especifica la imagen sobre la que se quiere realizar la detección. El cliente se conecta al puerto 8000, lanza un POST y se mantiene a la espera de recibir una respuesta, que en este caso es la imagen con las detecciones realizadas. </w:t>
-      </w:r>
-    </w:p>
-    <w:p/>
-    <w:p/>
-    <w:p>
-      <w:pPr>
-        <w:pStyle w:val="Ttulo1"/>
-        <w:pageBreakBefore w:val="0"/>
-        <w:rPr>
-          <w:sz w:val="40"/>
-          <w:szCs w:val="40"/>
-        </w:rPr>
-      </w:pPr>
-      <w:bookmarkStart w:id="4" w:name="_Toc71469494"/>
-      <w:r>
-        <w:rPr>
-          <w:sz w:val="40"/>
-          <w:szCs w:val="40"/>
-        </w:rPr>
-        <w:t>Funcionamiento del sistema</w:t>
-      </w:r>
-      <w:bookmarkEnd w:id="4"/>
-    </w:p>
-    <w:p>
-      <w:pPr>
-        <w:pStyle w:val="Textbody"/>
-      </w:pPr>
+        <w:t xml:space="preserve">, éste comienza la conexión HTTP y se conecta al puerto 8000, a la espera de recibir peticiones por parte del cliente. Por su parte, el cliente se lanza desde una ventana de comandos en la que se llama a </w:t>
+      </w:r>
+      <w:r>
+        <w:rPr>
+          <w:i/>
+        </w:rPr>
+        <w:t>client.py</w:t>
+      </w:r>
+      <w:r>
+        <w:t xml:space="preserve"> y se especifica la imagen sobre la que se quiere realizar la detección. El cliente se conecta al puerto 8000, </w:t>
+      </w:r>
+      <w:r>
+        <w:t>envía</w:t>
+      </w:r>
+      <w:r>
+        <w:t xml:space="preserve"> un POST y se mantiene a la espera de recibir una respuesta, que en este caso es la imagen con las detecciones realizadas. </w:t>
+      </w:r>
     </w:p>
     <w:p/>
     <w:p/>
     <w:p/>
     <w:p/>
     <w:p/>
+    <w:p/>
+    <w:p/>
+    <w:p/>
+    <w:p/>
+    <w:p/>
+    <w:p/>
+    <w:p/>
     <w:p>
       <w:pPr>
         <w:pStyle w:val="Ttulo1"/>
@@ -3057,13 +3063,375 @@
           <w:szCs w:val="40"/>
         </w:rPr>
       </w:pPr>
-      <w:bookmarkStart w:id="5" w:name="_Toc71469495"/>
+      <w:bookmarkStart w:id="4" w:name="_Toc71485132"/>
       <w:r>
         <w:rPr>
           <w:sz w:val="40"/>
           <w:szCs w:val="40"/>
         </w:rPr>
         <w:lastRenderedPageBreak/>
+        <w:t>Funcionamiento del sistema</w:t>
+      </w:r>
+      <w:bookmarkEnd w:id="4"/>
+    </w:p>
+    <w:p>
+      <w:pPr>
+        <w:pStyle w:val="Textbody"/>
+      </w:pPr>
+      <w:r>
+        <w:rPr>
+          <w:noProof/>
+          <w:lang w:eastAsia="es-ES" w:bidi="ar-SA"/>
+        </w:rPr>
+        <w:drawing>
+          <wp:anchor distT="0" distB="0" distL="114300" distR="114300" simplePos="0" relativeHeight="251660288" behindDoc="0" locked="0" layoutInCell="1" allowOverlap="1" wp14:anchorId="143CC4AB" wp14:editId="1187753C">
+            <wp:simplePos x="0" y="0"/>
+            <wp:positionH relativeFrom="margin">
+              <wp:align>center</wp:align>
+            </wp:positionH>
+            <wp:positionV relativeFrom="paragraph">
+              <wp:posOffset>417373</wp:posOffset>
+            </wp:positionV>
+            <wp:extent cx="6633845" cy="6063615"/>
+            <wp:effectExtent l="0" t="0" r="0" b="0"/>
+            <wp:wrapSquare wrapText="bothSides"/>
+            <wp:docPr id="3" name="Imagen 3" descr="D:\TREE_DETECTOR_GIT\AIVA_2021-imagenes_aereas\uml\tree_detector\Imagenes_Diagramas\diagrama_de_secuencia_final2.png"/>
+            <wp:cNvGraphicFramePr>
+              <a:graphicFrameLocks xmlns:a="http://schemas.openxmlformats.org/drawingml/2006/main" noChangeAspect="1"/>
+            </wp:cNvGraphicFramePr>
+            <a:graphic xmlns:a="http://schemas.openxmlformats.org/drawingml/2006/main">
+              <a:graphicData uri="http://schemas.openxmlformats.org/drawingml/2006/picture">
+                <pic:pic xmlns:pic="http://schemas.openxmlformats.org/drawingml/2006/picture">
+                  <pic:nvPicPr>
+                    <pic:cNvPr id="0" name="Picture 2" descr="D:\TREE_DETECTOR_GIT\AIVA_2021-imagenes_aereas\uml\tree_detector\Imagenes_Diagramas\diagrama_de_secuencia_final2.png"/>
+                    <pic:cNvPicPr>
+                      <a:picLocks noChangeAspect="1" noChangeArrowheads="1"/>
+                    </pic:cNvPicPr>
+                  </pic:nvPicPr>
+                  <pic:blipFill rotWithShape="1">
+                    <a:blip r:embed="rId16">
+                      <a:extLst>
+                        <a:ext uri="{28A0092B-C50C-407E-A947-70E740481C1C}">
+                          <a14:useLocalDpi xmlns:a14="http://schemas.microsoft.com/office/drawing/2010/main" val="0"/>
+                        </a:ext>
+                      </a:extLst>
+                    </a:blip>
+                    <a:srcRect l="6070" r="696"/>
+                    <a:stretch/>
+                  </pic:blipFill>
+                  <pic:spPr bwMode="auto">
+                    <a:xfrm>
+                      <a:off x="0" y="0"/>
+                      <a:ext cx="6633845" cy="6063615"/>
+                    </a:xfrm>
+                    <a:prstGeom prst="rect">
+                      <a:avLst/>
+                    </a:prstGeom>
+                    <a:noFill/>
+                    <a:ln>
+                      <a:noFill/>
+                    </a:ln>
+                    <a:extLst>
+                      <a:ext uri="{53640926-AAD7-44D8-BBD7-CCE9431645EC}">
+                        <a14:shadowObscured xmlns:a14="http://schemas.microsoft.com/office/drawing/2010/main"/>
+                      </a:ext>
+                    </a:extLst>
+                  </pic:spPr>
+                </pic:pic>
+              </a:graphicData>
+            </a:graphic>
+            <wp14:sizeRelH relativeFrom="margin">
+              <wp14:pctWidth>0</wp14:pctWidth>
+            </wp14:sizeRelH>
+            <wp14:sizeRelV relativeFrom="margin">
+              <wp14:pctHeight>0</wp14:pctHeight>
+            </wp14:sizeRelV>
+          </wp:anchor>
+        </w:drawing>
+      </w:r>
+      <w:r>
+        <w:t>El funcionamiento del sistema se muestra en el siguiente diagrama de secuencia:</w:t>
+      </w:r>
+    </w:p>
+    <w:p>
+      <w:pPr>
+        <w:pStyle w:val="Textbody"/>
+      </w:pPr>
+    </w:p>
+    <w:p>
+      <w:pPr>
+        <w:pStyle w:val="Descripcin"/>
+        <w:spacing w:before="0"/>
+        <w:jc w:val="center"/>
+      </w:pPr>
+      <w:r>
+        <w:t xml:space="preserve">Figura </w:t>
+      </w:r>
+      <w:r>
+        <w:rPr>
+          <w:noProof/>
+        </w:rPr>
+        <w:t>3</w:t>
+      </w:r>
+      <w:r>
+        <w:t xml:space="preserve">. </w:t>
+      </w:r>
+      <w:r>
+        <w:t>Diagrama de secuencia del funcionamiento del sistema</w:t>
+      </w:r>
+    </w:p>
+    <w:p>
+      <w:pPr>
+        <w:spacing w:before="240" w:line="276" w:lineRule="auto"/>
+      </w:pPr>
+      <w:r>
+        <w:t>A continuación se incluye una descripción del funcionamiento del sistema:</w:t>
+      </w:r>
+    </w:p>
+    <w:p>
+      <w:pPr>
+        <w:spacing w:before="240" w:line="276" w:lineRule="auto"/>
+        <w:jc w:val="both"/>
+      </w:pPr>
+      <w:r>
+        <w:t xml:space="preserve">La imagen sobre la que se quiere realizar la detección de árboles es enviada por el cliente, que previamente tiene que codificarla en base64 para poder enviarla en formato JSON al servidor. </w:t>
+      </w:r>
+    </w:p>
+    <w:p>
+      <w:pPr>
+        <w:spacing w:before="240" w:line="276" w:lineRule="auto"/>
+        <w:jc w:val="both"/>
+      </w:pPr>
+      <w:r>
+        <w:t>Por otra parte, cuando el servidor se lanza por primera carga la red neuronal y se mantiene a la espera de recibir imágenes por parte del cliente. Un</w:t>
+      </w:r>
+      <w:r>
+        <w:t>a vez que le lle</w:t>
+      </w:r>
+      <w:r>
+        <w:t>ga una imagen</w:t>
+      </w:r>
+      <w:r>
+        <w:t>,</w:t>
+      </w:r>
+      <w:r>
+        <w:t xml:space="preserve"> la decodifi</w:t>
+      </w:r>
+      <w:r>
+        <w:t xml:space="preserve">ca hasta llegar a tenerla en formato </w:t>
+      </w:r>
+      <w:proofErr w:type="spellStart"/>
+      <w:r>
+        <w:rPr>
+          <w:i/>
+        </w:rPr>
+        <w:t>np.ndarray</w:t>
+      </w:r>
+      <w:proofErr w:type="spellEnd"/>
+      <w:r>
+        <w:t xml:space="preserve"> y así poder ser procesada por la red neuronal correctamente. A </w:t>
+      </w:r>
+      <w:r>
+        <w:lastRenderedPageBreak/>
+        <w:t>continuación</w:t>
+      </w:r>
+      <w:r>
+        <w:t>,</w:t>
+      </w:r>
+      <w:r>
+        <w:t xml:space="preserve"> se crea un objeto de tipo </w:t>
+      </w:r>
+      <w:proofErr w:type="spellStart"/>
+      <w:r>
+        <w:t>TreeDetector</w:t>
+      </w:r>
+      <w:proofErr w:type="spellEnd"/>
+      <w:r>
+        <w:t xml:space="preserve"> y se llama a su método </w:t>
+      </w:r>
+      <w:proofErr w:type="spellStart"/>
+      <w:proofErr w:type="gramStart"/>
+      <w:r>
+        <w:rPr>
+          <w:i/>
+        </w:rPr>
+        <w:t>recognize</w:t>
+      </w:r>
+      <w:proofErr w:type="spellEnd"/>
+      <w:r>
+        <w:rPr>
+          <w:i/>
+        </w:rPr>
+        <w:t>(</w:t>
+      </w:r>
+      <w:proofErr w:type="gramEnd"/>
+      <w:r>
+        <w:rPr>
+          <w:i/>
+        </w:rPr>
+        <w:t>),</w:t>
+      </w:r>
+      <w:r>
+        <w:t xml:space="preserve"> que  a su vez llama al método </w:t>
+      </w:r>
+      <w:proofErr w:type="spellStart"/>
+      <w:r>
+        <w:rPr>
+          <w:i/>
+        </w:rPr>
+        <w:t>slide</w:t>
+      </w:r>
+      <w:proofErr w:type="spellEnd"/>
+      <w:r>
+        <w:rPr>
+          <w:i/>
+        </w:rPr>
+        <w:t>()</w:t>
+      </w:r>
+      <w:r>
+        <w:t xml:space="preserve"> para ir recorriendo la imagen. Sobre cada subimagen se va realizando la detección mediante el método </w:t>
+      </w:r>
+      <w:proofErr w:type="spellStart"/>
+      <w:r>
+        <w:rPr>
+          <w:i/>
+        </w:rPr>
+        <w:t>detect_</w:t>
+      </w:r>
+      <w:proofErr w:type="gramStart"/>
+      <w:r>
+        <w:rPr>
+          <w:i/>
+        </w:rPr>
+        <w:t>trees</w:t>
+      </w:r>
+      <w:proofErr w:type="spellEnd"/>
+      <w:r>
+        <w:rPr>
+          <w:i/>
+        </w:rPr>
+        <w:t>(</w:t>
+      </w:r>
+      <w:proofErr w:type="gramEnd"/>
+      <w:r>
+        <w:rPr>
+          <w:i/>
+        </w:rPr>
+        <w:t>)</w:t>
+      </w:r>
+      <w:r>
+        <w:t xml:space="preserve"> de la clase </w:t>
+      </w:r>
+      <w:proofErr w:type="spellStart"/>
+      <w:r>
+        <w:t>NeuralNetwork</w:t>
+      </w:r>
+      <w:proofErr w:type="spellEnd"/>
+      <w:r>
+        <w:t xml:space="preserve">.  Por cada árbol detectado en la imagen se genera un objeto tipo </w:t>
+      </w:r>
+      <w:proofErr w:type="spellStart"/>
+      <w:r>
+        <w:t>Tree</w:t>
+      </w:r>
+      <w:proofErr w:type="spellEnd"/>
+      <w:r>
+        <w:t xml:space="preserve">, obteniéndose finalmente una lista de </w:t>
+      </w:r>
+      <w:r>
+        <w:t xml:space="preserve">objetos tipo </w:t>
+      </w:r>
+      <w:proofErr w:type="spellStart"/>
+      <w:r>
+        <w:t>Tr</w:t>
+      </w:r>
+      <w:r>
+        <w:t>ee</w:t>
+      </w:r>
+      <w:proofErr w:type="spellEnd"/>
+      <w:r>
+        <w:t>,</w:t>
+      </w:r>
+      <w:r>
+        <w:t xml:space="preserve"> que </w:t>
+      </w:r>
+      <w:r>
+        <w:t xml:space="preserve">junto con la imagen de entrada </w:t>
+      </w:r>
+      <w:r>
+        <w:t>se pasará</w:t>
+      </w:r>
+      <w:r>
+        <w:t>n</w:t>
+      </w:r>
+      <w:r>
+        <w:t xml:space="preserve"> al método </w:t>
+      </w:r>
+      <w:proofErr w:type="spellStart"/>
+      <w:r>
+        <w:rPr>
+          <w:i/>
+        </w:rPr>
+        <w:t>draw</w:t>
+      </w:r>
+      <w:proofErr w:type="spellEnd"/>
+      <w:r>
+        <w:rPr>
+          <w:i/>
+        </w:rPr>
+        <w:t>()</w:t>
+      </w:r>
+      <w:r>
+        <w:t xml:space="preserve"> de la clase </w:t>
+      </w:r>
+      <w:proofErr w:type="spellStart"/>
+      <w:r>
+        <w:t>TreeDetector</w:t>
+      </w:r>
+      <w:proofErr w:type="spellEnd"/>
+      <w:r>
+        <w:t xml:space="preserve"> para dibujar sobre la imagen la posición de cada árbol detectado con una </w:t>
+      </w:r>
+      <w:r>
+        <w:rPr>
+          <w:i/>
+        </w:rPr>
+        <w:t>bounding box</w:t>
+      </w:r>
+      <w:r>
+        <w:t xml:space="preserve"> circular y su </w:t>
+      </w:r>
+      <w:proofErr w:type="spellStart"/>
+      <w:r>
+        <w:t>correspodiente</w:t>
+      </w:r>
+      <w:proofErr w:type="spellEnd"/>
+      <w:r>
+        <w:t xml:space="preserve"> centro. Esta imagen se codifica en base64 y se devuelve al </w:t>
+      </w:r>
+      <w:r>
+        <w:t>cliente</w:t>
+      </w:r>
+      <w:r>
+        <w:t xml:space="preserve">, que tendrá que decodificarla para posteriormente mostrarla por pantalla y guardarla en disco. </w:t>
+      </w:r>
+    </w:p>
+    <w:p/>
+    <w:p>
+      <w:pPr>
+        <w:pStyle w:val="Ttulo1"/>
+        <w:pageBreakBefore w:val="0"/>
+        <w:rPr>
+          <w:sz w:val="40"/>
+          <w:szCs w:val="40"/>
+        </w:rPr>
+      </w:pPr>
+      <w:bookmarkStart w:id="5" w:name="_Toc71485133"/>
+      <w:r>
+        <w:rPr>
+          <w:sz w:val="40"/>
+          <w:szCs w:val="40"/>
+        </w:rPr>
         <w:t>Rendimiento del sistema y conclusiones</w:t>
       </w:r>
       <w:bookmarkEnd w:id="5"/>
@@ -3072,6 +3440,7 @@
       <w:pPr>
         <w:pStyle w:val="Textbody"/>
         <w:spacing w:before="240"/>
+        <w:jc w:val="both"/>
       </w:pPr>
       <w:r>
         <w:t xml:space="preserve">Para evaluar el rendimiento de la aplicación desarrollada se han calculado métricas, en particular la curva Precision–Recall y el valor Average Precision (AP), que son métricas más populares que se utilizan para evaluar los modelos de detección de objetos. En concreto, se han utilizado las métricas que se utilizan en la conocida competición Pascal VOC, implementada en [1]. </w:t>
@@ -3080,9 +3449,13 @@
     <w:p>
       <w:pPr>
         <w:pStyle w:val="Textbody"/>
-      </w:pPr>
-      <w:r>
-        <w:t>Por ello, ha sido necesario lo siguientes:</w:t>
+        <w:jc w:val="both"/>
+      </w:pPr>
+      <w:r>
+        <w:t xml:space="preserve">Por ello, </w:t>
+      </w:r>
+      <w:r>
+        <w:t>ha sido necesario lo siguiente:</w:t>
       </w:r>
     </w:p>
     <w:p>
@@ -3092,6 +3465,7 @@
           <w:ilvl w:val="0"/>
           <w:numId w:val="31"/>
         </w:numPr>
+        <w:jc w:val="both"/>
       </w:pPr>
       <w:r>
         <w:t xml:space="preserve">Elaborar un conjunto de imágenes de test (no ‘vistas’ anteriormente por la red). </w:t>
@@ -3104,9 +3478,19 @@
           <w:ilvl w:val="0"/>
           <w:numId w:val="31"/>
         </w:numPr>
-      </w:pPr>
-      <w:r>
-        <w:t xml:space="preserve">Etiquetarlas manualmente para generar los archivos de ground truth para cada una de las imágenes de test. </w:t>
+        <w:jc w:val="both"/>
+      </w:pPr>
+      <w:r>
+        <w:t xml:space="preserve">Etiquetarlas manualmente para generar los archivos de </w:t>
+      </w:r>
+      <w:r>
+        <w:rPr>
+          <w:i/>
+        </w:rPr>
+        <w:t>ground truth</w:t>
+      </w:r>
+      <w:r>
+        <w:t xml:space="preserve"> para cada una de las imágenes de test. </w:t>
       </w:r>
     </w:p>
     <w:p>
@@ -3116,6 +3500,7 @@
           <w:ilvl w:val="0"/>
           <w:numId w:val="31"/>
         </w:numPr>
+        <w:jc w:val="both"/>
       </w:pPr>
       <w:r>
         <w:t xml:space="preserve">Pasar cada una de las imágenes de test por la red para obtener así los archivos con las detecciones realizadas. </w:t>
@@ -3128,14 +3513,26 @@
           <w:ilvl w:val="0"/>
           <w:numId w:val="31"/>
         </w:numPr>
-      </w:pPr>
-      <w:r>
-        <w:t xml:space="preserve">Calcular métricas a partir de los archivos de ground truth y las detecciones. </w:t>
+        <w:jc w:val="both"/>
+      </w:pPr>
+      <w:r>
+        <w:t xml:space="preserve">Calcular métricas a partir de los archivos de </w:t>
+      </w:r>
+      <w:r>
+        <w:rPr>
+          <w:i/>
+        </w:rPr>
+        <w:t>ground truth</w:t>
+      </w:r>
+      <w:r>
+        <w:t xml:space="preserve"> y las detecciones. </w:t>
       </w:r>
     </w:p>
     <w:p>
       <w:pPr>
         <w:pStyle w:val="Textbody"/>
+        <w:spacing w:before="240"/>
+        <w:jc w:val="both"/>
         <w:rPr>
           <w:noProof/>
           <w:lang w:eastAsia="es-ES" w:bidi="ar-SA"/>
@@ -3146,7 +3543,63 @@
           <w:noProof/>
           <w:lang w:eastAsia="es-ES" w:bidi="ar-SA"/>
         </w:rPr>
-        <w:t xml:space="preserve">La curva Precisión – Recall obtenida se muestra en la Figura X. Esta curva lo que expresa es como varían los valores de precisión y recall al ir variando el umbral de confianza (valor de IoU). Un detector ideal es aquel para el que la precisión se mantiene alta a medida que aumenta el recall, es decir, un detector que tenga pocos falsos positivos(FP) y pocos Falsos Negativos(FN). En nuestro caso, como se puede observar, el valor de precisión va disminuyendo a medida que el valor de recall aumenta, lo que implica que para que se detecten el mayor de ;arboles posibles, el valor de falsos positivos también será mayor. </w:t>
+        <w:t>La curva Precisión – Recall ob</w:t>
+      </w:r>
+      <w:r>
+        <w:rPr>
+          <w:noProof/>
+          <w:lang w:eastAsia="es-ES" w:bidi="ar-SA"/>
+        </w:rPr>
+        <w:t>tenida se muestra en la Figura 4</w:t>
+      </w:r>
+      <w:r>
+        <w:rPr>
+          <w:noProof/>
+          <w:lang w:eastAsia="es-ES" w:bidi="ar-SA"/>
+        </w:rPr>
+        <w:t>. Esta curva lo que expresa es como varían los valores de precisión y recall al ir variando el umbral de confianza (valor de IoU). Un detector ideal es aquel para el que la precisión se mantiene alta a medida que aumenta el recall, es deci</w:t>
+      </w:r>
+      <w:r>
+        <w:rPr>
+          <w:noProof/>
+          <w:lang w:eastAsia="es-ES" w:bidi="ar-SA"/>
+        </w:rPr>
+        <w:t>r, un detector que tenga pocos Falsos P</w:t>
+      </w:r>
+      <w:r>
+        <w:rPr>
+          <w:noProof/>
+          <w:lang w:eastAsia="es-ES" w:bidi="ar-SA"/>
+        </w:rPr>
+        <w:t>ositivos(FP) y pocos Falsos Negativos(FN). En nuestro caso, como se puede observar, el valor de precisión va disminuyendo a medida que el valor de recall aumenta, lo que implica que pa</w:t>
+      </w:r>
+      <w:r>
+        <w:rPr>
+          <w:noProof/>
+          <w:lang w:eastAsia="es-ES" w:bidi="ar-SA"/>
+        </w:rPr>
+        <w:t>ra que se detecten el mayor número de árboles posibles</w:t>
+      </w:r>
+      <w:r>
+        <w:rPr>
+          <w:noProof/>
+          <w:lang w:eastAsia="es-ES" w:bidi="ar-SA"/>
+        </w:rPr>
+        <w:t xml:space="preserve">, el valor de falsos positivos </w:t>
+      </w:r>
+      <w:r>
+        <w:rPr>
+          <w:noProof/>
+          <w:lang w:eastAsia="es-ES" w:bidi="ar-SA"/>
+        </w:rPr>
+        <w:t>aumentará.</w:t>
+      </w:r>
+      <w:r>
+        <w:rPr>
+          <w:noProof/>
+          <w:lang w:eastAsia="es-ES" w:bidi="ar-SA"/>
+        </w:rPr>
+        <w:t xml:space="preserve"> </w:t>
       </w:r>
     </w:p>
     <w:p>
@@ -3159,6 +3612,7 @@
           <w:noProof/>
           <w:lang w:eastAsia="es-ES" w:bidi="ar-SA"/>
         </w:rPr>
+        <w:lastRenderedPageBreak/>
         <w:drawing>
           <wp:inline distT="0" distB="0" distL="0" distR="0" wp14:anchorId="503915D3" wp14:editId="390710F3">
             <wp:extent cx="5135526" cy="3856245"/>
@@ -3177,7 +3631,7 @@
                     </pic:cNvPicPr>
                   </pic:nvPicPr>
                   <pic:blipFill>
-                    <a:blip r:embed="rId16">
+                    <a:blip r:embed="rId17">
                       <a:extLst>
                         <a:ext uri="{28A0092B-C50C-407E-A947-70E740481C1C}">
                           <a14:useLocalDpi xmlns:a14="http://schemas.microsoft.com/office/drawing/2010/main" val="0"/>
@@ -3224,10 +3678,7 @@
         <w:t>4</w:t>
       </w:r>
       <w:r>
-        <w:t xml:space="preserve">. </w:t>
-      </w:r>
-      <w:r>
-        <w:t xml:space="preserve">Curva </w:t>
+        <w:t xml:space="preserve">. Curva </w:t>
       </w:r>
       <w:proofErr w:type="spellStart"/>
       <w:r>
@@ -3241,18 +3692,61 @@
     <w:p>
       <w:pPr>
         <w:pStyle w:val="Textbody"/>
-      </w:pPr>
-      <w:r>
-        <w:lastRenderedPageBreak/>
-        <w:t xml:space="preserve">Por otro lado, el dato cuantitativo que refleja como de bueno es el detector de árboles desarrollado, viene dado por el valor de Average Precision (AP), que representa el área bajo la curva Precision – Recall, que en este caso tiene un valor del 79,88%. </w:t>
+        <w:jc w:val="both"/>
+      </w:pPr>
+      <w:r>
+        <w:t xml:space="preserve">Por otro lado, el </w:t>
+      </w:r>
+      <w:r>
+        <w:t>dato cuantitativo que refleja có</w:t>
+      </w:r>
+      <w:r>
+        <w:t xml:space="preserve">mo de bueno es el detector de árboles desarrollado, viene dado por el valor de Average Precision (AP), que representa el área bajo la curva Precision – Recall, que en este caso tiene un valor del 79,88%. </w:t>
       </w:r>
     </w:p>
     <w:p>
       <w:pPr>
         <w:pStyle w:val="Textbody"/>
-      </w:pPr>
-      <w:r>
-        <w:t xml:space="preserve">A continuación se muestras varios ejemplos donde se comparan en una misma imagen las bounding boxes de ground truth (arboles etiquetados manualmente) y las bounding boxes generadas por el modelo entrenado. </w:t>
+        <w:jc w:val="both"/>
+      </w:pPr>
+      <w:r>
+        <w:t xml:space="preserve">A continuación se muestras varios ejemplos donde se comparan en una misma imagen las </w:t>
+      </w:r>
+      <w:r>
+        <w:rPr>
+          <w:i/>
+        </w:rPr>
+        <w:t>bounding boxes</w:t>
+      </w:r>
+      <w:r>
+        <w:t xml:space="preserve"> de </w:t>
+      </w:r>
+      <w:r>
+        <w:rPr>
+          <w:i/>
+        </w:rPr>
+        <w:t>ground truth</w:t>
+      </w:r>
+      <w:r>
+        <w:t xml:space="preserve"> (á</w:t>
+      </w:r>
+      <w:r>
+        <w:t xml:space="preserve">rboles etiquetados manualmente) y las </w:t>
+      </w:r>
+      <w:r>
+        <w:rPr>
+          <w:i/>
+        </w:rPr>
+        <w:t>bounding boxes</w:t>
+      </w:r>
+      <w:r>
+        <w:t xml:space="preserve"> </w:t>
+      </w:r>
+      <w:r>
+        <w:t xml:space="preserve">de los árboles detectados por el modelo. </w:t>
+      </w:r>
+      <w:r>
+        <w:t xml:space="preserve"> </w:t>
       </w:r>
     </w:p>
     <w:p>
@@ -3706,67 +4200,6 @@
                     </pic:cNvPicPr>
                   </pic:nvPicPr>
                   <pic:blipFill>
-                    <a:blip r:embed="rId17">
-                      <a:extLst>
-                        <a:ext uri="{28A0092B-C50C-407E-A947-70E740481C1C}">
-                          <a14:useLocalDpi xmlns:a14="http://schemas.microsoft.com/office/drawing/2010/main" val="0"/>
-                        </a:ext>
-                      </a:extLst>
-                    </a:blip>
-                    <a:srcRect/>
-                    <a:stretch>
-                      <a:fillRect/>
-                    </a:stretch>
-                  </pic:blipFill>
-                  <pic:spPr bwMode="auto">
-                    <a:xfrm>
-                      <a:off x="0" y="0"/>
-                      <a:ext cx="2700000" cy="2700000"/>
-                    </a:xfrm>
-                    <a:prstGeom prst="rect">
-                      <a:avLst/>
-                    </a:prstGeom>
-                    <a:noFill/>
-                    <a:ln>
-                      <a:noFill/>
-                    </a:ln>
-                  </pic:spPr>
-                </pic:pic>
-              </a:graphicData>
-            </a:graphic>
-          </wp:inline>
-        </w:drawing>
-      </w:r>
-      <w:r>
-        <w:rPr>
-          <w:noProof/>
-          <w:lang w:eastAsia="es-ES" w:bidi="ar-SA"/>
-        </w:rPr>
-        <w:t xml:space="preserve">  </w:t>
-      </w:r>
-      <w:r>
-        <w:rPr>
-          <w:noProof/>
-          <w:lang w:eastAsia="es-ES" w:bidi="ar-SA"/>
-        </w:rPr>
-        <w:drawing>
-          <wp:inline distT="0" distB="0" distL="0" distR="0" wp14:anchorId="73C14B64" wp14:editId="597633D0">
-            <wp:extent cx="2700000" cy="2700000"/>
-            <wp:effectExtent l="0" t="0" r="5715" b="5715"/>
-            <wp:docPr id="23" name="Imagen 23" descr="D:\TREE_DETECTOR_GIT\AIVA_2021-imagenes_aereas\test\metrics\results_test_images_and_gt\test_completa3_6.png"/>
-            <wp:cNvGraphicFramePr>
-              <a:graphicFrameLocks xmlns:a="http://schemas.openxmlformats.org/drawingml/2006/main" noChangeAspect="1"/>
-            </wp:cNvGraphicFramePr>
-            <a:graphic xmlns:a="http://schemas.openxmlformats.org/drawingml/2006/main">
-              <a:graphicData uri="http://schemas.openxmlformats.org/drawingml/2006/picture">
-                <pic:pic xmlns:pic="http://schemas.openxmlformats.org/drawingml/2006/picture">
-                  <pic:nvPicPr>
-                    <pic:cNvPr id="0" name="Picture 5" descr="D:\TREE_DETECTOR_GIT\AIVA_2021-imagenes_aereas\test\metrics\results_test_images_and_gt\test_completa3_6.png"/>
-                    <pic:cNvPicPr>
-                      <a:picLocks noChangeAspect="1" noChangeArrowheads="1"/>
-                    </pic:cNvPicPr>
-                  </pic:nvPicPr>
-                  <pic:blipFill>
                     <a:blip r:embed="rId18">
                       <a:extLst>
                         <a:ext uri="{28A0092B-C50C-407E-A947-70E740481C1C}">
@@ -3798,26 +4231,23 @@
           </wp:inline>
         </w:drawing>
       </w:r>
-    </w:p>
-    <w:p>
-      <w:pPr>
-        <w:pStyle w:val="Textbody"/>
-        <w:jc w:val="center"/>
+      <w:r>
         <w:rPr>
           <w:noProof/>
           <w:lang w:eastAsia="es-ES" w:bidi="ar-SA"/>
         </w:rPr>
-      </w:pPr>
+        <w:t xml:space="preserve">  </w:t>
+      </w:r>
       <w:r>
         <w:rPr>
           <w:noProof/>
           <w:lang w:eastAsia="es-ES" w:bidi="ar-SA"/>
         </w:rPr>
         <w:drawing>
-          <wp:inline distT="0" distB="0" distL="0" distR="0" wp14:anchorId="26AE8F67" wp14:editId="11C017EB">
+          <wp:inline distT="0" distB="0" distL="0" distR="0" wp14:anchorId="73C14B64" wp14:editId="597633D0">
             <wp:extent cx="2700000" cy="2700000"/>
             <wp:effectExtent l="0" t="0" r="5715" b="5715"/>
-            <wp:docPr id="42" name="Imagen 42" descr="D:\TREE_DETECTOR_GIT\AIVA_2021-imagenes_aereas\images\test_images\test_completa1_2.png"/>
+            <wp:docPr id="23" name="Imagen 23" descr="D:\TREE_DETECTOR_GIT\AIVA_2021-imagenes_aereas\test\metrics\results_test_images_and_gt\test_completa3_6.png"/>
             <wp:cNvGraphicFramePr>
               <a:graphicFrameLocks xmlns:a="http://schemas.openxmlformats.org/drawingml/2006/main" noChangeAspect="1"/>
             </wp:cNvGraphicFramePr>
@@ -3825,7 +4255,7 @@
               <a:graphicData uri="http://schemas.openxmlformats.org/drawingml/2006/picture">
                 <pic:pic xmlns:pic="http://schemas.openxmlformats.org/drawingml/2006/picture">
                   <pic:nvPicPr>
-                    <pic:cNvPr id="0" name="Picture 12" descr="D:\TREE_DETECTOR_GIT\AIVA_2021-imagenes_aereas\images\test_images\test_completa1_2.png"/>
+                    <pic:cNvPr id="0" name="Picture 5" descr="D:\TREE_DETECTOR_GIT\AIVA_2021-imagenes_aereas\test\metrics\results_test_images_and_gt\test_completa3_6.png"/>
                     <pic:cNvPicPr>
                       <a:picLocks noChangeAspect="1" noChangeArrowheads="1"/>
                     </pic:cNvPicPr>
@@ -3862,23 +4292,27 @@
           </wp:inline>
         </w:drawing>
       </w:r>
-      <w:r>
+    </w:p>
+    <w:p>
+      <w:pPr>
+        <w:pStyle w:val="Textbody"/>
+        <w:jc w:val="center"/>
         <w:rPr>
           <w:noProof/>
           <w:lang w:eastAsia="es-ES" w:bidi="ar-SA"/>
         </w:rPr>
-        <w:t xml:space="preserve">  </w:t>
-      </w:r>
+      </w:pPr>
       <w:r>
         <w:rPr>
           <w:noProof/>
           <w:lang w:eastAsia="es-ES" w:bidi="ar-SA"/>
         </w:rPr>
+        <w:lastRenderedPageBreak/>
         <w:drawing>
-          <wp:inline distT="0" distB="0" distL="0" distR="0" wp14:anchorId="11626060" wp14:editId="0617F9BA">
+          <wp:inline distT="0" distB="0" distL="0" distR="0" wp14:anchorId="26AE8F67" wp14:editId="11C017EB">
             <wp:extent cx="2700000" cy="2700000"/>
             <wp:effectExtent l="0" t="0" r="5715" b="5715"/>
-            <wp:docPr id="41" name="Imagen 41" descr="D:\TREE_DETECTOR_GIT\AIVA_2021-imagenes_aereas\test\metrics\results_test_images_and_gt\test_completa1_2.png"/>
+            <wp:docPr id="42" name="Imagen 42" descr="D:\TREE_DETECTOR_GIT\AIVA_2021-imagenes_aereas\images\test_images\test_completa1_2.png"/>
             <wp:cNvGraphicFramePr>
               <a:graphicFrameLocks xmlns:a="http://schemas.openxmlformats.org/drawingml/2006/main" noChangeAspect="1"/>
             </wp:cNvGraphicFramePr>
@@ -3886,7 +4320,7 @@
               <a:graphicData uri="http://schemas.openxmlformats.org/drawingml/2006/picture">
                 <pic:pic xmlns:pic="http://schemas.openxmlformats.org/drawingml/2006/picture">
                   <pic:nvPicPr>
-                    <pic:cNvPr id="0" name="Picture 11" descr="D:\TREE_DETECTOR_GIT\AIVA_2021-imagenes_aereas\test\metrics\results_test_images_and_gt\test_completa1_2.png"/>
+                    <pic:cNvPr id="0" name="Picture 12" descr="D:\TREE_DETECTOR_GIT\AIVA_2021-imagenes_aereas\images\test_images\test_completa1_2.png"/>
                     <pic:cNvPicPr>
                       <a:picLocks noChangeAspect="1" noChangeArrowheads="1"/>
                     </pic:cNvPicPr>
@@ -3923,72 +4357,23 @@
           </wp:inline>
         </w:drawing>
       </w:r>
-    </w:p>
-    <w:p>
-      <w:pPr>
-        <w:pStyle w:val="Textbody"/>
-        <w:jc w:val="center"/>
+      <w:r>
         <w:rPr>
           <w:noProof/>
           <w:lang w:eastAsia="es-ES" w:bidi="ar-SA"/>
         </w:rPr>
-      </w:pPr>
-    </w:p>
-    <w:p>
-      <w:pPr>
-        <w:pStyle w:val="Textbody"/>
-        <w:jc w:val="center"/>
+        <w:t xml:space="preserve">  </w:t>
+      </w:r>
+      <w:r>
         <w:rPr>
           <w:noProof/>
           <w:lang w:eastAsia="es-ES" w:bidi="ar-SA"/>
         </w:rPr>
-      </w:pPr>
-    </w:p>
-    <w:p>
-      <w:pPr>
-        <w:pStyle w:val="Textbody"/>
-        <w:jc w:val="center"/>
-        <w:rPr>
-          <w:noProof/>
-          <w:lang w:eastAsia="es-ES" w:bidi="ar-SA"/>
-        </w:rPr>
-      </w:pPr>
-    </w:p>
-    <w:p>
-      <w:pPr>
-        <w:pStyle w:val="Textbody"/>
-        <w:jc w:val="center"/>
-        <w:rPr>
-          <w:noProof/>
-          <w:lang w:eastAsia="es-ES" w:bidi="ar-SA"/>
-        </w:rPr>
-      </w:pPr>
-    </w:p>
-    <w:p>
-      <w:pPr>
-        <w:pStyle w:val="Textbody"/>
-        <w:jc w:val="center"/>
-      </w:pPr>
-    </w:p>
-    <w:p>
-      <w:pPr>
-        <w:pStyle w:val="Textbody"/>
-        <w:jc w:val="center"/>
-        <w:rPr>
-          <w:noProof/>
-          <w:lang w:eastAsia="es-ES" w:bidi="ar-SA"/>
-        </w:rPr>
-      </w:pPr>
-      <w:r>
-        <w:rPr>
-          <w:noProof/>
-          <w:lang w:eastAsia="es-ES" w:bidi="ar-SA"/>
-        </w:rPr>
         <w:drawing>
-          <wp:inline distT="0" distB="0" distL="0" distR="0" wp14:anchorId="60D4068C" wp14:editId="410C089E">
+          <wp:inline distT="0" distB="0" distL="0" distR="0" wp14:anchorId="11626060" wp14:editId="0617F9BA">
             <wp:extent cx="2700000" cy="2700000"/>
             <wp:effectExtent l="0" t="0" r="5715" b="5715"/>
-            <wp:docPr id="28" name="Imagen 28" descr="D:\TREE_DETECTOR_GIT\AIVA_2021-imagenes_aereas\images\test_images\test_completa1_5.png"/>
+            <wp:docPr id="41" name="Imagen 41" descr="D:\TREE_DETECTOR_GIT\AIVA_2021-imagenes_aereas\test\metrics\results_test_images_and_gt\test_completa1_2.png"/>
             <wp:cNvGraphicFramePr>
               <a:graphicFrameLocks xmlns:a="http://schemas.openxmlformats.org/drawingml/2006/main" noChangeAspect="1"/>
             </wp:cNvGraphicFramePr>
@@ -3996,7 +4381,7 @@
               <a:graphicData uri="http://schemas.openxmlformats.org/drawingml/2006/picture">
                 <pic:pic xmlns:pic="http://schemas.openxmlformats.org/drawingml/2006/picture">
                   <pic:nvPicPr>
-                    <pic:cNvPr id="0" name="Picture 10" descr="D:\TREE_DETECTOR_GIT\AIVA_2021-imagenes_aereas\images\test_images\test_completa1_5.png"/>
+                    <pic:cNvPr id="0" name="Picture 11" descr="D:\TREE_DETECTOR_GIT\AIVA_2021-imagenes_aereas\test\metrics\results_test_images_and_gt\test_completa1_2.png"/>
                     <pic:cNvPicPr>
                       <a:picLocks noChangeAspect="1" noChangeArrowheads="1"/>
                     </pic:cNvPicPr>
@@ -4033,23 +4418,26 @@
           </wp:inline>
         </w:drawing>
       </w:r>
-      <w:r>
+    </w:p>
+    <w:p>
+      <w:pPr>
+        <w:pStyle w:val="Textbody"/>
+        <w:jc w:val="center"/>
         <w:rPr>
           <w:noProof/>
           <w:lang w:eastAsia="es-ES" w:bidi="ar-SA"/>
         </w:rPr>
-        <w:t xml:space="preserve">  </w:t>
-      </w:r>
+      </w:pPr>
       <w:r>
         <w:rPr>
           <w:noProof/>
           <w:lang w:eastAsia="es-ES" w:bidi="ar-SA"/>
         </w:rPr>
         <w:drawing>
-          <wp:inline distT="0" distB="0" distL="0" distR="0" wp14:anchorId="05B3747C" wp14:editId="50887FC7">
+          <wp:inline distT="0" distB="0" distL="0" distR="0" wp14:anchorId="60D4068C" wp14:editId="410C089E">
             <wp:extent cx="2700000" cy="2700000"/>
             <wp:effectExtent l="0" t="0" r="5715" b="5715"/>
-            <wp:docPr id="25" name="Imagen 25" descr="D:\TREE_DETECTOR_GIT\AIVA_2021-imagenes_aereas\test\metrics\results_test_images_and_gt\test_completa1_5.png"/>
+            <wp:docPr id="28" name="Imagen 28" descr="D:\TREE_DETECTOR_GIT\AIVA_2021-imagenes_aereas\images\test_images\test_completa1_5.png"/>
             <wp:cNvGraphicFramePr>
               <a:graphicFrameLocks xmlns:a="http://schemas.openxmlformats.org/drawingml/2006/main" noChangeAspect="1"/>
             </wp:cNvGraphicFramePr>
@@ -4057,7 +4445,7 @@
               <a:graphicData uri="http://schemas.openxmlformats.org/drawingml/2006/picture">
                 <pic:pic xmlns:pic="http://schemas.openxmlformats.org/drawingml/2006/picture">
                   <pic:nvPicPr>
-                    <pic:cNvPr id="0" name="Picture 7" descr="D:\TREE_DETECTOR_GIT\AIVA_2021-imagenes_aereas\test\metrics\results_test_images_and_gt\test_completa1_5.png"/>
+                    <pic:cNvPr id="0" name="Picture 10" descr="D:\TREE_DETECTOR_GIT\AIVA_2021-imagenes_aereas\images\test_images\test_completa1_5.png"/>
                     <pic:cNvPicPr>
                       <a:picLocks noChangeAspect="1" noChangeArrowheads="1"/>
                     </pic:cNvPicPr>
@@ -4094,6 +4482,67 @@
           </wp:inline>
         </w:drawing>
       </w:r>
+      <w:r>
+        <w:rPr>
+          <w:noProof/>
+          <w:lang w:eastAsia="es-ES" w:bidi="ar-SA"/>
+        </w:rPr>
+        <w:t xml:space="preserve">  </w:t>
+      </w:r>
+      <w:r>
+        <w:rPr>
+          <w:noProof/>
+          <w:lang w:eastAsia="es-ES" w:bidi="ar-SA"/>
+        </w:rPr>
+        <w:drawing>
+          <wp:inline distT="0" distB="0" distL="0" distR="0" wp14:anchorId="05B3747C" wp14:editId="50887FC7">
+            <wp:extent cx="2700000" cy="2700000"/>
+            <wp:effectExtent l="0" t="0" r="5715" b="5715"/>
+            <wp:docPr id="25" name="Imagen 25" descr="D:\TREE_DETECTOR_GIT\AIVA_2021-imagenes_aereas\test\metrics\results_test_images_and_gt\test_completa1_5.png"/>
+            <wp:cNvGraphicFramePr>
+              <a:graphicFrameLocks xmlns:a="http://schemas.openxmlformats.org/drawingml/2006/main" noChangeAspect="1"/>
+            </wp:cNvGraphicFramePr>
+            <a:graphic xmlns:a="http://schemas.openxmlformats.org/drawingml/2006/main">
+              <a:graphicData uri="http://schemas.openxmlformats.org/drawingml/2006/picture">
+                <pic:pic xmlns:pic="http://schemas.openxmlformats.org/drawingml/2006/picture">
+                  <pic:nvPicPr>
+                    <pic:cNvPr id="0" name="Picture 7" descr="D:\TREE_DETECTOR_GIT\AIVA_2021-imagenes_aereas\test\metrics\results_test_images_and_gt\test_completa1_5.png"/>
+                    <pic:cNvPicPr>
+                      <a:picLocks noChangeAspect="1" noChangeArrowheads="1"/>
+                    </pic:cNvPicPr>
+                  </pic:nvPicPr>
+                  <pic:blipFill>
+                    <a:blip r:embed="rId23">
+                      <a:extLst>
+                        <a:ext uri="{28A0092B-C50C-407E-A947-70E740481C1C}">
+                          <a14:useLocalDpi xmlns:a14="http://schemas.microsoft.com/office/drawing/2010/main" val="0"/>
+                        </a:ext>
+                      </a:extLst>
+                    </a:blip>
+                    <a:srcRect/>
+                    <a:stretch>
+                      <a:fillRect/>
+                    </a:stretch>
+                  </pic:blipFill>
+                  <pic:spPr bwMode="auto">
+                    <a:xfrm>
+                      <a:off x="0" y="0"/>
+                      <a:ext cx="2700000" cy="2700000"/>
+                    </a:xfrm>
+                    <a:prstGeom prst="rect">
+                      <a:avLst/>
+                    </a:prstGeom>
+                    <a:noFill/>
+                    <a:ln>
+                      <a:noFill/>
+                    </a:ln>
+                  </pic:spPr>
+                </pic:pic>
+              </a:graphicData>
+            </a:graphic>
+          </wp:inline>
+        </w:drawing>
+      </w:r>
     </w:p>
     <w:p>
       <w:pPr>
@@ -4109,42 +4558,72 @@
         </w:rPr>
         <w:t>5</w:t>
       </w:r>
+      <w:r>
+        <w:t>. Comparativa entre ground truth y detecciones del modelo sobre imágenes de test</w:t>
+      </w:r>
+    </w:p>
+    <w:p>
+      <w:pPr>
+        <w:pStyle w:val="Textbody"/>
+        <w:jc w:val="center"/>
+        <w:rPr>
+          <w:noProof/>
+          <w:lang w:eastAsia="es-ES" w:bidi="ar-SA"/>
+        </w:rPr>
+      </w:pPr>
+    </w:p>
+    <w:p>
+      <w:pPr>
+        <w:pStyle w:val="Textbody"/>
+        <w:jc w:val="both"/>
+      </w:pPr>
+      <w:r>
+        <w:t xml:space="preserve">Como puede comprobarse, las detecciones realizadas por el modelo entrenado se aproximan bastante bien al </w:t>
+      </w:r>
+      <w:r>
+        <w:rPr>
+          <w:i/>
+        </w:rPr>
+        <w:t>ground truth</w:t>
+      </w:r>
+      <w:r>
+        <w:t xml:space="preserve">. Sin embargo, cuando hay varios árboles juntos las detecciones no son tan precisas, como puede verse en </w:t>
+      </w:r>
+      <w:r>
+        <w:t>la segunda imagen de la Figura 5</w:t>
+      </w:r>
+      <w:r>
+        <w:t xml:space="preserve">. </w:t>
+      </w:r>
+    </w:p>
+    <w:p>
+      <w:pPr>
+        <w:pStyle w:val="Textbody"/>
+        <w:jc w:val="both"/>
+      </w:pPr>
+      <w:r>
+        <w:t>C</w:t>
+      </w:r>
+      <w:r>
+        <w:t xml:space="preserve">abe mencionar, </w:t>
+      </w:r>
+      <w:r>
+        <w:t>que incluso para el ojo humano, es difícil determinar cuántos árboles hay de forma exacta en una imagen aérea</w:t>
+      </w:r>
+      <w:r>
+        <w:t xml:space="preserve">, y más aún cuando hay varios árboles muy juntos. </w:t>
+      </w:r>
+    </w:p>
+    <w:p>
+      <w:pPr>
+        <w:pStyle w:val="Textbody"/>
+        <w:jc w:val="both"/>
+      </w:pPr>
+      <w:r>
+        <w:t xml:space="preserve">Aun así, la aplicación desarrollada consigue dar una buena estimación de la posición y del número de árboles que hay en una imagen aérea. </w:t>
+      </w:r>
       <w:bookmarkStart w:id="6" w:name="_GoBack"/>
       <w:bookmarkEnd w:id="6"/>
-      <w:r>
-        <w:t xml:space="preserve">. </w:t>
-      </w:r>
-      <w:r>
-        <w:t>Comparativa entre ground truth y detecciones del modelo sobre imágenes de test</w:t>
-      </w:r>
-    </w:p>
-    <w:p>
-      <w:pPr>
-        <w:pStyle w:val="Textbody"/>
-        <w:jc w:val="center"/>
-        <w:rPr>
-          <w:noProof/>
-          <w:lang w:eastAsia="es-ES" w:bidi="ar-SA"/>
-        </w:rPr>
-      </w:pPr>
-    </w:p>
-    <w:p>
-      <w:pPr>
-        <w:pStyle w:val="Textbody"/>
-        <w:jc w:val="center"/>
-        <w:rPr>
-          <w:noProof/>
-          <w:lang w:eastAsia="es-ES" w:bidi="ar-SA"/>
-        </w:rPr>
-      </w:pPr>
-    </w:p>
-    <w:p>
-      <w:pPr>
-        <w:pStyle w:val="Textbody"/>
-      </w:pPr>
-      <w:r>
-        <w:t xml:space="preserve">Como puede comprobarse, las detecciones realizadas por el modelo entrenado se aproximan bastante bien al ground truth. Sin embargo, cuando hay varios árboles juntos las detecciones no son tan precisas, como puede verse en la segunda imagen de la Figura X. Hay que tener claro que desde una vista aérea, incluso para el ojo humano, es muy difícil determinar el número exacto de árboles cuando se da la situación en la que hay varios árboles muy juntos. Aun así, la aplicación desarrollada consigue dar una buena estimación de la posición y del número de árboles que hay en una imagen aérea. </w:t>
-      </w:r>
     </w:p>
     <w:p/>
     <w:p/>
@@ -4168,8 +4647,8 @@
       </w:pPr>
     </w:p>
     <w:sectPr>
-      <w:headerReference w:type="default" r:id="rId23"/>
-      <w:footerReference w:type="default" r:id="rId24"/>
+      <w:headerReference w:type="default" r:id="rId24"/>
+      <w:footerReference w:type="default" r:id="rId25"/>
       <w:pgSz w:w="11906" w:h="16838"/>
       <w:pgMar w:top="1474" w:right="1134" w:bottom="1134" w:left="1134" w:header="720" w:footer="720" w:gutter="0"/>
       <w:cols w:space="720"/>
@@ -9931,7 +10410,7 @@
 </file>
 
 <file path=customXml/itemProps1.xml><?xml version="1.0" encoding="utf-8"?>
-<ds:datastoreItem xmlns:ds="http://schemas.openxmlformats.org/officeDocument/2006/customXml" ds:itemID="{0664542C-FF2C-4251-8FE0-0C898F882FC2}">
+<ds:datastoreItem xmlns:ds="http://schemas.openxmlformats.org/officeDocument/2006/customXml" ds:itemID="{C5DACE29-33F1-4786-8974-DAF9755C56DD}">
   <ds:schemaRefs>
     <ds:schemaRef ds:uri="http://schemas.openxmlformats.org/officeDocument/2006/bibliography"/>
   </ds:schemaRefs>

</xml_diff>